<commit_message>
preprocessor complete (without debug)
</commit_message>
<xml_diff>
--- a/texts/预处理.docx
+++ b/texts/预处理.docx
@@ -5,7 +5,7 @@
     <w:p>
       <w:pPr>
         <w:rPr>
-          <w:rFonts w:ascii="Consolas" w:hAnsi="Consolas" w:hint="eastAsia"/>
+          <w:rFonts w:ascii="Consolas" w:hAnsi="Consolas"/>
         </w:rPr>
       </w:pPr>
       <w:r>
@@ -26,13 +26,7 @@
         <w:rPr>
           <w:rFonts w:ascii="Consolas" w:hAnsi="Consolas" w:hint="eastAsia"/>
         </w:rPr>
-        <w:t>以单个反斜杠</w:t>
-      </w:r>
-      <w:r>
-        <w:rPr>
-          <w:rFonts w:ascii="Consolas" w:hAnsi="Consolas" w:hint="eastAsia"/>
-        </w:rPr>
-        <w:t>字符结尾且反斜杠后无空白，则</w:t>
+        <w:t>以单个反斜杠字符结尾且反斜杠后无空白，则</w:t>
       </w:r>
       <w:proofErr w:type="gramStart"/>
       <w:r>
@@ -52,7 +46,7 @@
     <w:p>
       <w:pPr>
         <w:rPr>
-          <w:rFonts w:ascii="Consolas" w:hAnsi="Consolas" w:hint="eastAsia"/>
+          <w:rFonts w:ascii="Consolas" w:hAnsi="Consolas"/>
           <w:b/>
         </w:rPr>
       </w:pPr>
@@ -770,7 +764,7 @@
     <w:p>
       <w:pPr>
         <w:rPr>
-          <w:rFonts w:ascii="Consolas" w:hAnsi="Consolas" w:hint="eastAsia"/>
+          <w:rFonts w:ascii="Consolas" w:hAnsi="Consolas"/>
           <w:i/>
         </w:rPr>
       </w:pPr>
@@ -1034,7 +1028,7 @@
     <w:p>
       <w:pPr>
         <w:rPr>
-          <w:rFonts w:ascii="Consolas" w:hAnsi="Consolas" w:hint="eastAsia"/>
+          <w:rFonts w:ascii="Consolas" w:hAnsi="Consolas"/>
         </w:rPr>
       </w:pPr>
       <w:r>
@@ -1107,7 +1101,7 @@
     <w:p>
       <w:pPr>
         <w:rPr>
-          <w:rFonts w:ascii="Consolas" w:hAnsi="Consolas" w:hint="eastAsia"/>
+          <w:rFonts w:ascii="Consolas" w:hAnsi="Consolas"/>
         </w:rPr>
       </w:pPr>
       <w:r>
@@ -1120,718 +1114,704 @@
         <w:rPr>
           <w:rFonts w:ascii="Consolas" w:hAnsi="Consolas"/>
         </w:rPr>
-        <w:t>#defin</w:t>
+        <w:t xml:space="preserve">#define </w:t>
+      </w:r>
+      <w:proofErr w:type="spellStart"/>
+      <w:proofErr w:type="gramStart"/>
+      <w:r>
+        <w:rPr>
+          <w:rFonts w:ascii="Consolas" w:hAnsi="Consolas"/>
+        </w:rPr>
+        <w:t>abc</w:t>
+      </w:r>
+      <w:proofErr w:type="spellEnd"/>
+      <w:r>
+        <w:rPr>
+          <w:rFonts w:ascii="Consolas" w:hAnsi="Consolas"/>
+        </w:rPr>
+        <w:t>(</w:t>
+      </w:r>
+      <w:proofErr w:type="spellStart"/>
+      <w:proofErr w:type="gramEnd"/>
+      <w:r>
+        <w:rPr>
+          <w:rFonts w:ascii="Consolas" w:hAnsi="Consolas"/>
+        </w:rPr>
+        <w:t>d,e,f</w:t>
+      </w:r>
+      <w:proofErr w:type="spellEnd"/>
+      <w:r>
+        <w:rPr>
+          <w:rFonts w:ascii="Consolas" w:hAnsi="Consolas"/>
+        </w:rPr>
+        <w:t xml:space="preserve">) </w:t>
+      </w:r>
+      <w:r>
+        <w:rPr>
+          <w:rFonts w:ascii="Consolas" w:hAnsi="Consolas" w:hint="eastAsia"/>
+        </w:rPr>
+        <w:t>(</w:t>
+      </w:r>
+      <w:proofErr w:type="spellStart"/>
+      <w:r>
+        <w:rPr>
+          <w:rFonts w:ascii="Consolas" w:hAnsi="Consolas" w:hint="eastAsia"/>
+        </w:rPr>
+        <w:t>d+e+f</w:t>
+      </w:r>
+      <w:proofErr w:type="spellEnd"/>
+      <w:r>
+        <w:rPr>
+          <w:rFonts w:ascii="Consolas" w:hAnsi="Consolas" w:hint="eastAsia"/>
+        </w:rPr>
+        <w:t>)</w:t>
+      </w:r>
+    </w:p>
+    <w:p>
+      <w:pPr>
+        <w:rPr>
+          <w:rFonts w:ascii="Consolas" w:hAnsi="Consolas"/>
+        </w:rPr>
+      </w:pPr>
+      <w:r>
+        <w:rPr>
+          <w:rFonts w:ascii="Consolas" w:hAnsi="Consolas" w:hint="eastAsia"/>
+        </w:rPr>
+        <w:t>会将文本中</w:t>
+      </w:r>
+      <w:proofErr w:type="spellStart"/>
+      <w:r>
+        <w:rPr>
+          <w:rFonts w:ascii="Consolas" w:hAnsi="Consolas" w:hint="eastAsia"/>
+        </w:rPr>
+        <w:t>abc</w:t>
+      </w:r>
+      <w:proofErr w:type="spellEnd"/>
+      <w:r>
+        <w:rPr>
+          <w:rFonts w:ascii="Consolas" w:hAnsi="Consolas" w:hint="eastAsia"/>
+        </w:rPr>
+        <w:t>(1,3,5)</w:t>
+      </w:r>
+      <w:r>
+        <w:rPr>
+          <w:rFonts w:ascii="Consolas" w:hAnsi="Consolas" w:hint="eastAsia"/>
+        </w:rPr>
+        <w:t>替换成</w:t>
+      </w:r>
+      <w:r>
+        <w:rPr>
+          <w:rFonts w:ascii="Consolas" w:hAnsi="Consolas" w:hint="eastAsia"/>
+        </w:rPr>
+        <w:t>(1+3+5)</w:t>
+      </w:r>
+    </w:p>
+    <w:p>
+      <w:pPr>
+        <w:rPr>
+          <w:rFonts w:ascii="Consolas" w:hAnsi="Consolas"/>
+        </w:rPr>
+      </w:pPr>
+      <w:r>
+        <w:rPr>
+          <w:rFonts w:ascii="Consolas" w:hAnsi="Consolas"/>
+        </w:rPr>
+        <w:tab/>
+      </w:r>
+      <w:r>
+        <w:rPr>
+          <w:rFonts w:ascii="Consolas" w:hAnsi="Consolas" w:hint="eastAsia"/>
+          <w:i/>
+        </w:rPr>
+        <w:t>identifier</w:t>
+      </w:r>
+      <w:r>
+        <w:rPr>
+          <w:rFonts w:ascii="Consolas" w:hAnsi="Consolas" w:hint="eastAsia"/>
+        </w:rPr>
+        <w:t>与</w:t>
+      </w:r>
+      <w:proofErr w:type="spellStart"/>
+      <w:r>
+        <w:rPr>
+          <w:rFonts w:ascii="Consolas" w:hAnsi="Consolas" w:hint="eastAsia"/>
+          <w:i/>
+        </w:rPr>
+        <w:t>paraname</w:t>
+      </w:r>
+      <w:proofErr w:type="spellEnd"/>
+      <w:r>
+        <w:rPr>
+          <w:rFonts w:ascii="Consolas" w:hAnsi="Consolas"/>
+        </w:rPr>
+        <w:t>不得包含非标识符字符</w:t>
+      </w:r>
+    </w:p>
+    <w:p>
+      <w:pPr>
+        <w:rPr>
+          <w:rFonts w:ascii="Consolas" w:hAnsi="Consolas"/>
+        </w:rPr>
+      </w:pPr>
+      <w:r>
+        <w:rPr>
+          <w:rFonts w:ascii="Consolas" w:hAnsi="Consolas"/>
+        </w:rPr>
+        <w:tab/>
+      </w:r>
+      <w:r>
+        <w:rPr>
+          <w:rFonts w:ascii="Consolas" w:hAnsi="Consolas"/>
+        </w:rPr>
+        <w:t>等价于</w:t>
+      </w:r>
+    </w:p>
+    <w:p>
+      <w:pPr>
+        <w:rPr>
+          <w:rFonts w:ascii="Consolas" w:hAnsi="Consolas"/>
+        </w:rPr>
+      </w:pPr>
+      <w:r>
+        <w:rPr>
+          <w:rFonts w:ascii="Consolas" w:hAnsi="Consolas"/>
+        </w:rPr>
+        <w:tab/>
+      </w:r>
+      <w:r>
+        <w:rPr>
+          <w:rFonts w:ascii="Consolas" w:hAnsi="Consolas"/>
+        </w:rPr>
+        <w:t>令</w:t>
+      </w:r>
+      <w:proofErr w:type="spellStart"/>
+      <w:r>
+        <w:rPr>
+          <w:rFonts w:ascii="Consolas" w:hAnsi="Consolas"/>
+        </w:rPr>
+        <w:t>str</w:t>
+      </w:r>
+      <w:proofErr w:type="spellEnd"/>
+      <w:r>
+        <w:rPr>
+          <w:rFonts w:ascii="Consolas" w:hAnsi="Consolas"/>
+        </w:rPr>
+        <w:t>=</w:t>
+      </w:r>
+      <w:r>
+        <w:rPr>
+          <w:rFonts w:ascii="Consolas" w:hAnsi="Consolas" w:hint="eastAsia"/>
+          <w:i/>
+        </w:rPr>
+        <w:t>string</w:t>
+      </w:r>
+      <w:r>
+        <w:rPr>
+          <w:rFonts w:ascii="Consolas" w:hAnsi="Consolas"/>
+        </w:rPr>
+        <w:t>中将</w:t>
+      </w:r>
+      <w:r>
+        <w:rPr>
+          <w:rFonts w:ascii="Consolas" w:hAnsi="Consolas" w:hint="eastAsia"/>
+          <w:i/>
+        </w:rPr>
+        <w:t>paraname1</w:t>
+      </w:r>
+      <w:r>
+        <w:rPr>
+          <w:rFonts w:ascii="Consolas" w:hAnsi="Consolas"/>
+        </w:rPr>
+        <w:t>替换成</w:t>
+      </w:r>
+      <w:r>
+        <w:rPr>
+          <w:rFonts w:ascii="Consolas" w:hAnsi="Consolas"/>
+        </w:rPr>
+        <w:t>'$01'</w:t>
+      </w:r>
+      <w:r>
+        <w:rPr>
+          <w:rFonts w:ascii="Consolas" w:hAnsi="Consolas"/>
+        </w:rPr>
+        <w:t>，将</w:t>
+      </w:r>
+      <w:r>
+        <w:rPr>
+          <w:rFonts w:ascii="Consolas" w:hAnsi="Consolas" w:hint="eastAsia"/>
+          <w:i/>
+        </w:rPr>
+        <w:t>paraname2</w:t>
+      </w:r>
+      <w:r>
+        <w:rPr>
+          <w:rFonts w:ascii="Consolas" w:hAnsi="Consolas"/>
+        </w:rPr>
+        <w:t>替换成</w:t>
+      </w:r>
+      <w:r>
+        <w:rPr>
+          <w:rFonts w:ascii="Consolas" w:hAnsi="Consolas"/>
+        </w:rPr>
+        <w:t>'$02'</w:t>
+      </w:r>
+      <w:r>
+        <w:rPr>
+          <w:rFonts w:ascii="Consolas" w:hAnsi="Consolas"/>
+        </w:rPr>
+        <w:t>，以此类推的字符串</w:t>
+      </w:r>
+      <w:r>
+        <w:rPr>
+          <w:rFonts w:ascii="Consolas" w:hAnsi="Consolas" w:hint="eastAsia"/>
+        </w:rPr>
+        <w:t>。</w:t>
+      </w:r>
+      <w:r>
+        <w:rPr>
+          <w:rFonts w:ascii="Consolas" w:hAnsi="Consolas"/>
+        </w:rPr>
+        <w:t>在示例中</w:t>
+      </w:r>
+      <w:r>
+        <w:rPr>
+          <w:rFonts w:ascii="Consolas" w:hAnsi="Consolas" w:hint="eastAsia"/>
+        </w:rPr>
+        <w:t>，</w:t>
+      </w:r>
+      <w:proofErr w:type="spellStart"/>
+      <w:r>
+        <w:rPr>
+          <w:rFonts w:ascii="Consolas" w:hAnsi="Consolas" w:hint="eastAsia"/>
+        </w:rPr>
+        <w:t>str</w:t>
+      </w:r>
+      <w:proofErr w:type="spellEnd"/>
+      <w:r>
+        <w:rPr>
+          <w:rFonts w:ascii="Consolas" w:hAnsi="Consolas" w:hint="eastAsia"/>
+        </w:rPr>
+        <w:t>就是</w:t>
+      </w:r>
+      <w:r>
+        <w:rPr>
+          <w:rFonts w:ascii="Consolas" w:hAnsi="Consolas" w:hint="eastAsia"/>
+        </w:rPr>
+        <w:t>($01</w:t>
+      </w:r>
+      <w:r>
+        <w:rPr>
+          <w:rFonts w:ascii="Consolas" w:hAnsi="Consolas"/>
+        </w:rPr>
+        <w:t>+</w:t>
+      </w:r>
+      <w:r>
+        <w:rPr>
+          <w:rFonts w:ascii="Consolas" w:hAnsi="Consolas" w:hint="eastAsia"/>
+        </w:rPr>
+        <w:t>$02</w:t>
+      </w:r>
+      <w:r>
+        <w:rPr>
+          <w:rFonts w:ascii="Consolas" w:hAnsi="Consolas"/>
+        </w:rPr>
+        <w:t>+</w:t>
+      </w:r>
+      <w:r>
+        <w:rPr>
+          <w:rFonts w:ascii="Consolas" w:hAnsi="Consolas" w:hint="eastAsia"/>
+        </w:rPr>
+        <w:t>$03)</w:t>
+      </w:r>
+    </w:p>
+    <w:p>
+      <w:pPr>
+        <w:rPr>
+          <w:rFonts w:ascii="Consolas" w:hAnsi="Consolas"/>
+        </w:rPr>
+      </w:pPr>
+      <w:r>
+        <w:rPr>
+          <w:rFonts w:ascii="Consolas" w:hAnsi="Consolas"/>
+        </w:rPr>
+        <w:t xml:space="preserve">  #s \</w:t>
+      </w:r>
+      <w:proofErr w:type="spellStart"/>
+      <w:r>
+        <w:rPr>
+          <w:rFonts w:ascii="Consolas" w:hAnsi="Consolas"/>
+        </w:rPr>
+        <w:t>b</w:t>
+      </w:r>
+      <w:r>
+        <w:rPr>
+          <w:rFonts w:ascii="Consolas" w:hAnsi="Consolas"/>
+        </w:rPr>
+        <w:t>abc</w:t>
+      </w:r>
+      <w:proofErr w:type="spellEnd"/>
+      <w:proofErr w:type="gramStart"/>
+      <w:r>
+        <w:rPr>
+          <w:rFonts w:ascii="Consolas" w:hAnsi="Consolas"/>
+        </w:rPr>
+        <w:t>\(</w:t>
+      </w:r>
+      <w:proofErr w:type="gramEnd"/>
+      <w:r>
+        <w:rPr>
+          <w:rFonts w:ascii="Consolas" w:hAnsi="Consolas"/>
+        </w:rPr>
+        <w:t xml:space="preserve">([^,]*),([^,]*),([^,]*)\) </w:t>
+      </w:r>
+      <w:r>
+        <w:rPr>
+          <w:rFonts w:ascii="Consolas" w:hAnsi="Consolas" w:hint="eastAsia"/>
+        </w:rPr>
+        <w:t>($01</w:t>
+      </w:r>
+      <w:r>
+        <w:rPr>
+          <w:rFonts w:ascii="Consolas" w:hAnsi="Consolas"/>
+        </w:rPr>
+        <w:t>+</w:t>
+      </w:r>
+      <w:r>
+        <w:rPr>
+          <w:rFonts w:ascii="Consolas" w:hAnsi="Consolas" w:hint="eastAsia"/>
+        </w:rPr>
+        <w:t>$02</w:t>
+      </w:r>
+      <w:r>
+        <w:rPr>
+          <w:rFonts w:ascii="Consolas" w:hAnsi="Consolas"/>
+        </w:rPr>
+        <w:t>+</w:t>
+      </w:r>
+      <w:r>
+        <w:rPr>
+          <w:rFonts w:ascii="Consolas" w:hAnsi="Consolas" w:hint="eastAsia"/>
+        </w:rPr>
+        <w:t>$03)</w:t>
+      </w:r>
+      <w:r>
+        <w:rPr>
+          <w:rFonts w:ascii="Consolas" w:hAnsi="Consolas"/>
+        </w:rPr>
+        <w:t xml:space="preserve"> </w:t>
+      </w:r>
+      <w:proofErr w:type="spellStart"/>
+      <w:r>
+        <w:rPr>
+          <w:rFonts w:ascii="Consolas" w:hAnsi="Consolas"/>
+        </w:rPr>
+        <w:t>abc</w:t>
+      </w:r>
+      <w:proofErr w:type="spellEnd"/>
+    </w:p>
+    <w:p>
+      <w:pPr>
+        <w:rPr>
+          <w:rFonts w:ascii="Consolas" w:hAnsi="Consolas"/>
+        </w:rPr>
+      </w:pPr>
+      <w:r>
+        <w:rPr>
+          <w:rFonts w:ascii="Consolas" w:hAnsi="Consolas"/>
+        </w:rPr>
+        <w:t>6. #</w:t>
+      </w:r>
+      <w:proofErr w:type="spellStart"/>
+      <w:r>
+        <w:rPr>
+          <w:rFonts w:ascii="Consolas" w:hAnsi="Consolas"/>
+        </w:rPr>
+        <w:t>undef</w:t>
+      </w:r>
+      <w:proofErr w:type="spellEnd"/>
+      <w:r>
+        <w:rPr>
+          <w:rFonts w:ascii="Consolas" w:hAnsi="Consolas"/>
+        </w:rPr>
+        <w:t xml:space="preserve"> </w:t>
+      </w:r>
+      <w:r>
+        <w:rPr>
+          <w:rFonts w:ascii="Consolas" w:hAnsi="Consolas"/>
+          <w:i/>
+        </w:rPr>
+        <w:t>name</w:t>
+      </w:r>
+    </w:p>
+    <w:p>
+      <w:pPr>
+        <w:rPr>
+          <w:rFonts w:ascii="Consolas" w:hAnsi="Consolas"/>
+        </w:rPr>
+      </w:pPr>
+      <w:r>
+        <w:rPr>
+          <w:rFonts w:ascii="Consolas" w:hAnsi="Consolas"/>
+        </w:rPr>
+        <w:tab/>
+      </w:r>
+      <w:r>
+        <w:rPr>
+          <w:rFonts w:ascii="Consolas" w:hAnsi="Consolas"/>
+        </w:rPr>
+        <w:t>等价于</w:t>
+      </w:r>
+    </w:p>
+    <w:p>
+      <w:pPr>
+        <w:rPr>
+          <w:rFonts w:ascii="Consolas" w:hAnsi="Consolas"/>
+          <w:i/>
+        </w:rPr>
+      </w:pPr>
+      <w:r>
+        <w:rPr>
+          <w:rFonts w:ascii="Consolas" w:hAnsi="Consolas"/>
+        </w:rPr>
+        <w:t xml:space="preserve">  #ends </w:t>
+      </w:r>
+      <w:r>
+        <w:rPr>
+          <w:rFonts w:ascii="Consolas" w:hAnsi="Consolas"/>
+          <w:i/>
+        </w:rPr>
+        <w:t>name</w:t>
+      </w:r>
+    </w:p>
+    <w:p>
+      <w:pPr>
+        <w:rPr>
+          <w:rFonts w:ascii="Consolas" w:hAnsi="Consolas"/>
+          <w:b/>
+        </w:rPr>
+      </w:pPr>
+      <w:r>
+        <w:rPr>
+          <w:rFonts w:ascii="Consolas" w:hAnsi="Consolas" w:hint="eastAsia"/>
+          <w:b/>
+        </w:rPr>
+        <w:t>包含相关预处理：</w:t>
+      </w:r>
+    </w:p>
+    <w:p>
+      <w:pPr>
+        <w:rPr>
+          <w:rFonts w:ascii="Consolas" w:hAnsi="Consolas"/>
+        </w:rPr>
+      </w:pPr>
+      <w:r>
+        <w:rPr>
+          <w:rFonts w:ascii="Consolas" w:hAnsi="Consolas" w:hint="eastAsia"/>
+        </w:rPr>
+        <w:t>7.</w:t>
+      </w:r>
+      <w:r>
+        <w:rPr>
+          <w:rFonts w:ascii="Consolas" w:hAnsi="Consolas"/>
+        </w:rPr>
+        <w:t xml:space="preserve"> #</w:t>
+      </w:r>
+      <w:proofErr w:type="spellStart"/>
+      <w:r>
+        <w:rPr>
+          <w:rFonts w:ascii="Consolas" w:hAnsi="Consolas"/>
+        </w:rPr>
+        <w:t>ecli</w:t>
+      </w:r>
+      <w:proofErr w:type="spellEnd"/>
+      <w:r>
+        <w:rPr>
+          <w:rFonts w:ascii="Consolas" w:hAnsi="Consolas" w:hint="eastAsia"/>
+        </w:rPr>
+        <w:t xml:space="preserve"> </w:t>
+      </w:r>
+      <w:proofErr w:type="spellStart"/>
+      <w:r>
+        <w:rPr>
+          <w:rFonts w:ascii="Consolas" w:hAnsi="Consolas"/>
+          <w:i/>
+        </w:rPr>
+        <w:t>eclfile</w:t>
+      </w:r>
+      <w:proofErr w:type="spellEnd"/>
+    </w:p>
+    <w:p>
+      <w:pPr>
+        <w:rPr>
+          <w:rFonts w:ascii="Consolas" w:hAnsi="Consolas"/>
+        </w:rPr>
+      </w:pPr>
+      <w:r>
+        <w:rPr>
+          <w:rFonts w:ascii="Consolas" w:hAnsi="Consolas"/>
+        </w:rPr>
+        <w:t>8. #</w:t>
+      </w:r>
+      <w:proofErr w:type="spellStart"/>
+      <w:r>
+        <w:rPr>
+          <w:rFonts w:ascii="Consolas" w:hAnsi="Consolas"/>
+        </w:rPr>
+        <w:t>anim</w:t>
+      </w:r>
+      <w:proofErr w:type="spellEnd"/>
+      <w:r>
+        <w:rPr>
+          <w:rFonts w:ascii="Consolas" w:hAnsi="Consolas" w:hint="eastAsia"/>
+        </w:rPr>
+        <w:t xml:space="preserve"> </w:t>
+      </w:r>
+      <w:proofErr w:type="spellStart"/>
+      <w:r>
+        <w:rPr>
+          <w:rFonts w:ascii="Consolas" w:hAnsi="Consolas"/>
+          <w:i/>
+        </w:rPr>
+        <w:t>anmfile</w:t>
+      </w:r>
+      <w:proofErr w:type="spellEnd"/>
+    </w:p>
+    <w:p>
+      <w:pPr>
+        <w:rPr>
+          <w:rFonts w:ascii="Consolas" w:hAnsi="Consolas"/>
+        </w:rPr>
+      </w:pPr>
+      <w:r>
+        <w:rPr>
+          <w:rFonts w:ascii="Consolas" w:hAnsi="Consolas" w:hint="eastAsia"/>
+        </w:rPr>
+        <w:t>1~8</w:t>
+      </w:r>
+      <w:r>
+        <w:rPr>
+          <w:rFonts w:ascii="Consolas" w:hAnsi="Consolas" w:hint="eastAsia"/>
+        </w:rPr>
+        <w:t>预处理指令均被替换成空行。</w:t>
+      </w:r>
+    </w:p>
+    <w:p>
+      <w:pPr>
+        <w:rPr>
+          <w:rFonts w:ascii="Consolas" w:hAnsi="Consolas"/>
+          <w:b/>
+        </w:rPr>
+      </w:pPr>
+      <w:r>
+        <w:rPr>
+          <w:rFonts w:ascii="Consolas" w:hAnsi="Consolas" w:hint="eastAsia"/>
+          <w:b/>
+        </w:rPr>
+        <w:t>其余预处理：</w:t>
+      </w:r>
+    </w:p>
+    <w:p>
+      <w:pPr>
+        <w:rPr>
+          <w:rFonts w:ascii="Consolas" w:hAnsi="Consolas"/>
+        </w:rPr>
+      </w:pPr>
+      <w:r>
+        <w:rPr>
+          <w:rFonts w:ascii="Consolas" w:hAnsi="Consolas" w:hint="eastAsia"/>
+        </w:rPr>
+        <w:lastRenderedPageBreak/>
+        <w:t>9. #</w:t>
+      </w:r>
+      <w:proofErr w:type="spellStart"/>
+      <w:r>
+        <w:rPr>
+          <w:rFonts w:ascii="Consolas" w:hAnsi="Consolas" w:hint="eastAsia"/>
+        </w:rPr>
+        <w:t>rawins</w:t>
+      </w:r>
+      <w:proofErr w:type="spellEnd"/>
+      <w:r>
+        <w:rPr>
+          <w:rFonts w:ascii="Consolas" w:hAnsi="Consolas"/>
+        </w:rPr>
+        <w:t xml:space="preserve"> </w:t>
+      </w:r>
+      <w:r>
+        <w:rPr>
+          <w:rFonts w:ascii="Consolas" w:hAnsi="Consolas"/>
+        </w:rPr>
+        <w:t>id</w:t>
+      </w:r>
+      <w:r>
+        <w:rPr>
+          <w:rFonts w:ascii="Consolas" w:hAnsi="Consolas"/>
+        </w:rPr>
+        <w:t xml:space="preserve"> </w:t>
+      </w:r>
+      <w:proofErr w:type="spellStart"/>
+      <w:r>
+        <w:rPr>
+          <w:rFonts w:ascii="Consolas" w:hAnsi="Consolas"/>
+        </w:rPr>
+        <w:t>difficulty_mask</w:t>
+      </w:r>
+      <w:proofErr w:type="spellEnd"/>
+      <w:r>
+        <w:rPr>
+          <w:rFonts w:ascii="Consolas" w:hAnsi="Consolas"/>
+        </w:rPr>
+        <w:t xml:space="preserve"> </w:t>
+      </w:r>
+      <w:proofErr w:type="spellStart"/>
+      <w:r>
+        <w:rPr>
+          <w:rFonts w:ascii="Consolas" w:hAnsi="Consolas"/>
+        </w:rPr>
+        <w:t>post_pop_count</w:t>
+      </w:r>
+      <w:proofErr w:type="spellEnd"/>
+      <w:r>
+        <w:rPr>
+          <w:rFonts w:ascii="Consolas" w:hAnsi="Consolas"/>
+        </w:rPr>
+        <w:t xml:space="preserve"> </w:t>
+      </w:r>
+      <w:proofErr w:type="spellStart"/>
+      <w:r>
+        <w:rPr>
+          <w:rFonts w:ascii="Consolas" w:hAnsi="Consolas"/>
+        </w:rPr>
+        <w:t>param_count</w:t>
+      </w:r>
+      <w:proofErr w:type="spellEnd"/>
+      <w:r>
+        <w:rPr>
+          <w:rFonts w:ascii="Consolas" w:hAnsi="Consolas"/>
+        </w:rPr>
+        <w:t xml:space="preserve"> </w:t>
+      </w:r>
+      <w:proofErr w:type="spellStart"/>
+      <w:r>
+        <w:rPr>
+          <w:rFonts w:ascii="Consolas" w:hAnsi="Consolas"/>
+        </w:rPr>
+        <w:t>param_mask</w:t>
+      </w:r>
+      <w:proofErr w:type="spellEnd"/>
+      <w:r>
+        <w:rPr>
+          <w:rFonts w:ascii="Consolas" w:hAnsi="Consolas"/>
+        </w:rPr>
+        <w:t xml:space="preserve"> param1 param2 ...;</w:t>
       </w:r>
       <w:bookmarkStart w:id="0" w:name="_GoBack"/>
       <w:bookmarkEnd w:id="0"/>
-      <w:r>
-        <w:rPr>
-          <w:rFonts w:ascii="Consolas" w:hAnsi="Consolas"/>
-        </w:rPr>
-        <w:t xml:space="preserve">e </w:t>
-      </w:r>
-      <w:proofErr w:type="spellStart"/>
-      <w:proofErr w:type="gramStart"/>
-      <w:r>
-        <w:rPr>
-          <w:rFonts w:ascii="Consolas" w:hAnsi="Consolas"/>
-        </w:rPr>
-        <w:t>abc</w:t>
-      </w:r>
-      <w:proofErr w:type="spellEnd"/>
-      <w:r>
-        <w:rPr>
-          <w:rFonts w:ascii="Consolas" w:hAnsi="Consolas"/>
-        </w:rPr>
-        <w:t>(</w:t>
-      </w:r>
-      <w:proofErr w:type="spellStart"/>
-      <w:proofErr w:type="gramEnd"/>
-      <w:r>
-        <w:rPr>
-          <w:rFonts w:ascii="Consolas" w:hAnsi="Consolas"/>
-        </w:rPr>
-        <w:t>d,e,f</w:t>
-      </w:r>
-      <w:proofErr w:type="spellEnd"/>
-      <w:r>
-        <w:rPr>
-          <w:rFonts w:ascii="Consolas" w:hAnsi="Consolas"/>
-        </w:rPr>
-        <w:t xml:space="preserve">) </w:t>
-      </w:r>
-      <w:r>
-        <w:rPr>
-          <w:rFonts w:ascii="Consolas" w:hAnsi="Consolas" w:hint="eastAsia"/>
-        </w:rPr>
-        <w:t>(</w:t>
-      </w:r>
-      <w:proofErr w:type="spellStart"/>
-      <w:r>
-        <w:rPr>
-          <w:rFonts w:ascii="Consolas" w:hAnsi="Consolas" w:hint="eastAsia"/>
-        </w:rPr>
-        <w:t>d+e+f</w:t>
-      </w:r>
-      <w:proofErr w:type="spellEnd"/>
-      <w:r>
-        <w:rPr>
-          <w:rFonts w:ascii="Consolas" w:hAnsi="Consolas" w:hint="eastAsia"/>
-        </w:rPr>
-        <w:t>)</w:t>
-      </w:r>
-    </w:p>
-    <w:p>
-      <w:pPr>
-        <w:rPr>
-          <w:rFonts w:ascii="Consolas" w:hAnsi="Consolas" w:hint="eastAsia"/>
-        </w:rPr>
-      </w:pPr>
-      <w:r>
-        <w:rPr>
-          <w:rFonts w:ascii="Consolas" w:hAnsi="Consolas" w:hint="eastAsia"/>
-        </w:rPr>
-        <w:t>会将文本中</w:t>
-      </w:r>
-      <w:proofErr w:type="spellStart"/>
-      <w:r>
-        <w:rPr>
-          <w:rFonts w:ascii="Consolas" w:hAnsi="Consolas" w:hint="eastAsia"/>
-        </w:rPr>
-        <w:t>abc</w:t>
-      </w:r>
-      <w:proofErr w:type="spellEnd"/>
-      <w:r>
-        <w:rPr>
-          <w:rFonts w:ascii="Consolas" w:hAnsi="Consolas" w:hint="eastAsia"/>
-        </w:rPr>
-        <w:t>(1,3,5)</w:t>
-      </w:r>
-      <w:r>
-        <w:rPr>
-          <w:rFonts w:ascii="Consolas" w:hAnsi="Consolas" w:hint="eastAsia"/>
-        </w:rPr>
-        <w:t>替换成</w:t>
-      </w:r>
-      <w:r>
-        <w:rPr>
-          <w:rFonts w:ascii="Consolas" w:hAnsi="Consolas" w:hint="eastAsia"/>
-        </w:rPr>
-        <w:t>(1+3+5)</w:t>
-      </w:r>
-    </w:p>
-    <w:p>
-      <w:pPr>
-        <w:rPr>
-          <w:rFonts w:ascii="Consolas" w:hAnsi="Consolas"/>
-        </w:rPr>
-      </w:pPr>
-      <w:r>
-        <w:rPr>
-          <w:rFonts w:ascii="Consolas" w:hAnsi="Consolas"/>
-        </w:rPr>
-        <w:tab/>
-      </w:r>
-      <w:r>
-        <w:rPr>
-          <w:rFonts w:ascii="Consolas" w:hAnsi="Consolas" w:hint="eastAsia"/>
-          <w:i/>
-        </w:rPr>
-        <w:t>identifier</w:t>
-      </w:r>
-      <w:r>
-        <w:rPr>
-          <w:rFonts w:ascii="Consolas" w:hAnsi="Consolas" w:hint="eastAsia"/>
-        </w:rPr>
-        <w:t>与</w:t>
-      </w:r>
-      <w:proofErr w:type="spellStart"/>
-      <w:r>
-        <w:rPr>
-          <w:rFonts w:ascii="Consolas" w:hAnsi="Consolas" w:hint="eastAsia"/>
-          <w:i/>
-        </w:rPr>
-        <w:t>paraname</w:t>
-      </w:r>
-      <w:proofErr w:type="spellEnd"/>
-      <w:r>
-        <w:rPr>
-          <w:rFonts w:ascii="Consolas" w:hAnsi="Consolas"/>
-        </w:rPr>
-        <w:t>不得包含非标识符字符</w:t>
-      </w:r>
-    </w:p>
-    <w:p>
-      <w:pPr>
-        <w:rPr>
-          <w:rFonts w:ascii="Consolas" w:hAnsi="Consolas"/>
-        </w:rPr>
-      </w:pPr>
-      <w:r>
-        <w:rPr>
-          <w:rFonts w:ascii="Consolas" w:hAnsi="Consolas"/>
-        </w:rPr>
-        <w:tab/>
-      </w:r>
-      <w:r>
-        <w:rPr>
-          <w:rFonts w:ascii="Consolas" w:hAnsi="Consolas"/>
-        </w:rPr>
-        <w:t>等价于</w:t>
-      </w:r>
-    </w:p>
-    <w:p>
-      <w:pPr>
-        <w:rPr>
-          <w:rFonts w:ascii="Consolas" w:hAnsi="Consolas"/>
-        </w:rPr>
-      </w:pPr>
-      <w:r>
-        <w:rPr>
-          <w:rFonts w:ascii="Consolas" w:hAnsi="Consolas"/>
-        </w:rPr>
-        <w:tab/>
-      </w:r>
-      <w:r>
-        <w:rPr>
-          <w:rFonts w:ascii="Consolas" w:hAnsi="Consolas"/>
-        </w:rPr>
-        <w:t>令</w:t>
-      </w:r>
-      <w:proofErr w:type="spellStart"/>
-      <w:r>
-        <w:rPr>
-          <w:rFonts w:ascii="Consolas" w:hAnsi="Consolas"/>
-        </w:rPr>
-        <w:t>str</w:t>
-      </w:r>
-      <w:proofErr w:type="spellEnd"/>
-      <w:r>
-        <w:rPr>
-          <w:rFonts w:ascii="Consolas" w:hAnsi="Consolas"/>
-        </w:rPr>
-        <w:t>=</w:t>
-      </w:r>
-      <w:r>
-        <w:rPr>
-          <w:rFonts w:ascii="Consolas" w:hAnsi="Consolas" w:hint="eastAsia"/>
-          <w:i/>
-        </w:rPr>
-        <w:t>string</w:t>
-      </w:r>
-      <w:r>
-        <w:rPr>
-          <w:rFonts w:ascii="Consolas" w:hAnsi="Consolas"/>
-        </w:rPr>
-        <w:t>中将</w:t>
-      </w:r>
-      <w:r>
-        <w:rPr>
-          <w:rFonts w:ascii="Consolas" w:hAnsi="Consolas" w:hint="eastAsia"/>
-          <w:i/>
-        </w:rPr>
-        <w:t>paraname1</w:t>
-      </w:r>
-      <w:r>
-        <w:rPr>
-          <w:rFonts w:ascii="Consolas" w:hAnsi="Consolas"/>
-        </w:rPr>
-        <w:t>替换成</w:t>
-      </w:r>
-      <w:r>
-        <w:rPr>
-          <w:rFonts w:ascii="Consolas" w:hAnsi="Consolas"/>
-        </w:rPr>
-        <w:t>'$01'</w:t>
-      </w:r>
-      <w:r>
-        <w:rPr>
-          <w:rFonts w:ascii="Consolas" w:hAnsi="Consolas"/>
-        </w:rPr>
-        <w:t>，将</w:t>
-      </w:r>
-      <w:r>
-        <w:rPr>
-          <w:rFonts w:ascii="Consolas" w:hAnsi="Consolas" w:hint="eastAsia"/>
-          <w:i/>
-        </w:rPr>
-        <w:t>paraname2</w:t>
-      </w:r>
-      <w:r>
-        <w:rPr>
-          <w:rFonts w:ascii="Consolas" w:hAnsi="Consolas"/>
-        </w:rPr>
-        <w:t>替换成</w:t>
-      </w:r>
-      <w:r>
-        <w:rPr>
-          <w:rFonts w:ascii="Consolas" w:hAnsi="Consolas"/>
-        </w:rPr>
-        <w:t>'$02'</w:t>
-      </w:r>
-      <w:r>
-        <w:rPr>
-          <w:rFonts w:ascii="Consolas" w:hAnsi="Consolas"/>
-        </w:rPr>
-        <w:t>，以此类推的字符串</w:t>
-      </w:r>
-      <w:r>
-        <w:rPr>
-          <w:rFonts w:ascii="Consolas" w:hAnsi="Consolas" w:hint="eastAsia"/>
-        </w:rPr>
-        <w:t>。</w:t>
-      </w:r>
-      <w:r>
-        <w:rPr>
-          <w:rFonts w:ascii="Consolas" w:hAnsi="Consolas"/>
-        </w:rPr>
-        <w:t>在示例中</w:t>
-      </w:r>
-      <w:r>
-        <w:rPr>
-          <w:rFonts w:ascii="Consolas" w:hAnsi="Consolas" w:hint="eastAsia"/>
-        </w:rPr>
-        <w:t>，</w:t>
-      </w:r>
-      <w:proofErr w:type="spellStart"/>
-      <w:r>
-        <w:rPr>
-          <w:rFonts w:ascii="Consolas" w:hAnsi="Consolas" w:hint="eastAsia"/>
-        </w:rPr>
-        <w:t>str</w:t>
-      </w:r>
-      <w:proofErr w:type="spellEnd"/>
-      <w:r>
-        <w:rPr>
-          <w:rFonts w:ascii="Consolas" w:hAnsi="Consolas" w:hint="eastAsia"/>
-        </w:rPr>
-        <w:t>就是</w:t>
-      </w:r>
-      <w:r>
-        <w:rPr>
-          <w:rFonts w:ascii="Consolas" w:hAnsi="Consolas" w:hint="eastAsia"/>
-        </w:rPr>
-        <w:t>($01</w:t>
-      </w:r>
-      <w:r>
-        <w:rPr>
-          <w:rFonts w:ascii="Consolas" w:hAnsi="Consolas"/>
-        </w:rPr>
-        <w:t>+</w:t>
-      </w:r>
-      <w:r>
-        <w:rPr>
-          <w:rFonts w:ascii="Consolas" w:hAnsi="Consolas" w:hint="eastAsia"/>
-        </w:rPr>
-        <w:t>$02</w:t>
-      </w:r>
-      <w:r>
-        <w:rPr>
-          <w:rFonts w:ascii="Consolas" w:hAnsi="Consolas"/>
-        </w:rPr>
-        <w:t>+</w:t>
-      </w:r>
-      <w:r>
-        <w:rPr>
-          <w:rFonts w:ascii="Consolas" w:hAnsi="Consolas" w:hint="eastAsia"/>
-        </w:rPr>
-        <w:t>$03)</w:t>
-      </w:r>
-    </w:p>
-    <w:p>
-      <w:pPr>
-        <w:rPr>
-          <w:rFonts w:ascii="Consolas" w:hAnsi="Consolas"/>
-        </w:rPr>
-      </w:pPr>
-      <w:r>
-        <w:rPr>
-          <w:rFonts w:ascii="Consolas" w:hAnsi="Consolas"/>
-        </w:rPr>
-        <w:t xml:space="preserve">  #s \</w:t>
-      </w:r>
-      <w:proofErr w:type="spellStart"/>
-      <w:r>
-        <w:rPr>
-          <w:rFonts w:ascii="Consolas" w:hAnsi="Consolas"/>
-        </w:rPr>
-        <w:t>b</w:t>
-      </w:r>
-      <w:r>
-        <w:rPr>
-          <w:rFonts w:ascii="Consolas" w:hAnsi="Consolas"/>
-        </w:rPr>
-        <w:t>abc</w:t>
-      </w:r>
-      <w:proofErr w:type="spellEnd"/>
-      <w:proofErr w:type="gramStart"/>
-      <w:r>
-        <w:rPr>
-          <w:rFonts w:ascii="Consolas" w:hAnsi="Consolas"/>
-        </w:rPr>
-        <w:t>\(</w:t>
-      </w:r>
-      <w:proofErr w:type="gramEnd"/>
-      <w:r>
-        <w:rPr>
-          <w:rFonts w:ascii="Consolas" w:hAnsi="Consolas"/>
-        </w:rPr>
-        <w:t xml:space="preserve">([^,]*),([^,]*),([^,]*)\) </w:t>
-      </w:r>
-      <w:r>
-        <w:rPr>
-          <w:rFonts w:ascii="Consolas" w:hAnsi="Consolas" w:hint="eastAsia"/>
-        </w:rPr>
-        <w:t>($01</w:t>
-      </w:r>
-      <w:r>
-        <w:rPr>
-          <w:rFonts w:ascii="Consolas" w:hAnsi="Consolas"/>
-        </w:rPr>
-        <w:t>+</w:t>
-      </w:r>
-      <w:r>
-        <w:rPr>
-          <w:rFonts w:ascii="Consolas" w:hAnsi="Consolas" w:hint="eastAsia"/>
-        </w:rPr>
-        <w:t>$02</w:t>
-      </w:r>
-      <w:r>
-        <w:rPr>
-          <w:rFonts w:ascii="Consolas" w:hAnsi="Consolas"/>
-        </w:rPr>
-        <w:t>+</w:t>
-      </w:r>
-      <w:r>
-        <w:rPr>
-          <w:rFonts w:ascii="Consolas" w:hAnsi="Consolas" w:hint="eastAsia"/>
-        </w:rPr>
-        <w:t>$03)</w:t>
-      </w:r>
-      <w:r>
-        <w:rPr>
-          <w:rFonts w:ascii="Consolas" w:hAnsi="Consolas"/>
-        </w:rPr>
-        <w:t xml:space="preserve"> </w:t>
-      </w:r>
-      <w:proofErr w:type="spellStart"/>
-      <w:r>
-        <w:rPr>
-          <w:rFonts w:ascii="Consolas" w:hAnsi="Consolas"/>
-        </w:rPr>
-        <w:t>abc</w:t>
-      </w:r>
-      <w:proofErr w:type="spellEnd"/>
-    </w:p>
-    <w:p>
-      <w:pPr>
-        <w:rPr>
-          <w:rFonts w:ascii="Consolas" w:hAnsi="Consolas"/>
-        </w:rPr>
-      </w:pPr>
-      <w:r>
-        <w:rPr>
-          <w:rFonts w:ascii="Consolas" w:hAnsi="Consolas"/>
-        </w:rPr>
-        <w:t>6. #</w:t>
-      </w:r>
-      <w:proofErr w:type="spellStart"/>
-      <w:r>
-        <w:rPr>
-          <w:rFonts w:ascii="Consolas" w:hAnsi="Consolas"/>
-        </w:rPr>
-        <w:t>undef</w:t>
-      </w:r>
-      <w:proofErr w:type="spellEnd"/>
-      <w:r>
-        <w:rPr>
-          <w:rFonts w:ascii="Consolas" w:hAnsi="Consolas"/>
-        </w:rPr>
-        <w:t xml:space="preserve"> </w:t>
-      </w:r>
-      <w:r>
-        <w:rPr>
-          <w:rFonts w:ascii="Consolas" w:hAnsi="Consolas"/>
-          <w:i/>
-        </w:rPr>
-        <w:t>name</w:t>
-      </w:r>
-    </w:p>
-    <w:p>
-      <w:pPr>
-        <w:rPr>
-          <w:rFonts w:ascii="Consolas" w:hAnsi="Consolas"/>
-        </w:rPr>
-      </w:pPr>
-      <w:r>
-        <w:rPr>
-          <w:rFonts w:ascii="Consolas" w:hAnsi="Consolas"/>
-        </w:rPr>
-        <w:tab/>
-      </w:r>
-      <w:r>
-        <w:rPr>
-          <w:rFonts w:ascii="Consolas" w:hAnsi="Consolas"/>
-        </w:rPr>
-        <w:t>等价于</w:t>
-      </w:r>
-    </w:p>
-    <w:p>
-      <w:pPr>
-        <w:rPr>
-          <w:rFonts w:ascii="Consolas" w:hAnsi="Consolas" w:hint="eastAsia"/>
-          <w:i/>
-        </w:rPr>
-      </w:pPr>
-      <w:r>
-        <w:rPr>
-          <w:rFonts w:ascii="Consolas" w:hAnsi="Consolas"/>
-        </w:rPr>
-        <w:t xml:space="preserve">  #ends </w:t>
-      </w:r>
-      <w:r>
-        <w:rPr>
-          <w:rFonts w:ascii="Consolas" w:hAnsi="Consolas"/>
-          <w:i/>
-        </w:rPr>
-        <w:t>name</w:t>
-      </w:r>
-    </w:p>
-    <w:p>
-      <w:pPr>
-        <w:rPr>
-          <w:rFonts w:ascii="Consolas" w:hAnsi="Consolas" w:hint="eastAsia"/>
-          <w:b/>
-        </w:rPr>
-      </w:pPr>
-      <w:r>
-        <w:rPr>
-          <w:rFonts w:ascii="Consolas" w:hAnsi="Consolas" w:hint="eastAsia"/>
-          <w:b/>
-        </w:rPr>
-        <w:t>包含相关预处理：</w:t>
-      </w:r>
-    </w:p>
-    <w:p>
-      <w:pPr>
-        <w:rPr>
-          <w:rFonts w:ascii="Consolas" w:hAnsi="Consolas"/>
-        </w:rPr>
-      </w:pPr>
-      <w:r>
-        <w:rPr>
-          <w:rFonts w:ascii="Consolas" w:hAnsi="Consolas" w:hint="eastAsia"/>
-        </w:rPr>
-        <w:t>7.</w:t>
-      </w:r>
-      <w:r>
-        <w:rPr>
-          <w:rFonts w:ascii="Consolas" w:hAnsi="Consolas"/>
-        </w:rPr>
-        <w:t xml:space="preserve"> #</w:t>
-      </w:r>
-      <w:proofErr w:type="spellStart"/>
-      <w:r>
-        <w:rPr>
-          <w:rFonts w:ascii="Consolas" w:hAnsi="Consolas"/>
-        </w:rPr>
-        <w:t>ecli</w:t>
-      </w:r>
-      <w:proofErr w:type="spellEnd"/>
-      <w:r>
-        <w:rPr>
-          <w:rFonts w:ascii="Consolas" w:hAnsi="Consolas"/>
-        </w:rPr>
-        <w:t>&lt;</w:t>
-      </w:r>
-      <w:proofErr w:type="spellStart"/>
-      <w:r>
-        <w:rPr>
-          <w:rFonts w:ascii="Consolas" w:hAnsi="Consolas"/>
-          <w:i/>
-        </w:rPr>
-        <w:t>eclfile</w:t>
-      </w:r>
-      <w:proofErr w:type="spellEnd"/>
-      <w:r>
-        <w:rPr>
-          <w:rFonts w:ascii="Consolas" w:hAnsi="Consolas"/>
-        </w:rPr>
-        <w:t>&gt;</w:t>
-      </w:r>
-    </w:p>
-    <w:p>
-      <w:pPr>
-        <w:rPr>
-          <w:rFonts w:ascii="Consolas" w:hAnsi="Consolas" w:hint="eastAsia"/>
-        </w:rPr>
-      </w:pPr>
-      <w:r>
-        <w:rPr>
-          <w:rFonts w:ascii="Consolas" w:hAnsi="Consolas"/>
-        </w:rPr>
-        <w:t>8. #</w:t>
-      </w:r>
-      <w:proofErr w:type="spellStart"/>
-      <w:r>
-        <w:rPr>
-          <w:rFonts w:ascii="Consolas" w:hAnsi="Consolas"/>
-        </w:rPr>
-        <w:t>anim</w:t>
-      </w:r>
-      <w:proofErr w:type="spellEnd"/>
-      <w:r>
-        <w:rPr>
-          <w:rFonts w:ascii="Consolas" w:hAnsi="Consolas"/>
-        </w:rPr>
-        <w:t>&lt;</w:t>
-      </w:r>
-      <w:proofErr w:type="spellStart"/>
-      <w:r>
-        <w:rPr>
-          <w:rFonts w:ascii="Consolas" w:hAnsi="Consolas"/>
-          <w:i/>
-        </w:rPr>
-        <w:t>anmfile</w:t>
-      </w:r>
-      <w:proofErr w:type="spellEnd"/>
-      <w:r>
-        <w:rPr>
-          <w:rFonts w:ascii="Consolas" w:hAnsi="Consolas"/>
-        </w:rPr>
-        <w:t>&gt;</w:t>
-      </w:r>
-    </w:p>
-    <w:p>
-      <w:pPr>
-        <w:rPr>
-          <w:rFonts w:ascii="Consolas" w:hAnsi="Consolas" w:hint="eastAsia"/>
-        </w:rPr>
-      </w:pPr>
-      <w:r>
-        <w:rPr>
-          <w:rFonts w:ascii="Consolas" w:hAnsi="Consolas" w:hint="eastAsia"/>
-        </w:rPr>
-        <w:t>1~8</w:t>
-      </w:r>
-      <w:r>
-        <w:rPr>
-          <w:rFonts w:ascii="Consolas" w:hAnsi="Consolas" w:hint="eastAsia"/>
-        </w:rPr>
-        <w:t>预处理指令均被替换成空行。</w:t>
-      </w:r>
-    </w:p>
-    <w:p>
-      <w:pPr>
-        <w:rPr>
-          <w:rFonts w:ascii="Consolas" w:hAnsi="Consolas" w:hint="eastAsia"/>
-          <w:b/>
-        </w:rPr>
-      </w:pPr>
-      <w:r>
-        <w:rPr>
-          <w:rFonts w:ascii="Consolas" w:hAnsi="Consolas" w:hint="eastAsia"/>
-          <w:b/>
-        </w:rPr>
-        <w:t>其余预处理：</w:t>
-      </w:r>
-    </w:p>
-    <w:p>
-      <w:pPr>
-        <w:rPr>
-          <w:rFonts w:ascii="Consolas" w:hAnsi="Consolas"/>
-        </w:rPr>
-      </w:pPr>
-      <w:r>
-        <w:rPr>
-          <w:rFonts w:ascii="Consolas" w:hAnsi="Consolas" w:hint="eastAsia"/>
-        </w:rPr>
-        <w:lastRenderedPageBreak/>
-        <w:t>9. #</w:t>
-      </w:r>
-      <w:proofErr w:type="spellStart"/>
-      <w:proofErr w:type="gramStart"/>
-      <w:r>
-        <w:rPr>
-          <w:rFonts w:ascii="Consolas" w:hAnsi="Consolas" w:hint="eastAsia"/>
-        </w:rPr>
-        <w:t>rawins</w:t>
-      </w:r>
-      <w:proofErr w:type="spellEnd"/>
-      <w:r>
-        <w:rPr>
-          <w:rFonts w:ascii="Consolas" w:hAnsi="Consolas" w:hint="eastAsia"/>
-        </w:rPr>
-        <w:t>(</w:t>
-      </w:r>
-      <w:proofErr w:type="gramEnd"/>
-      <w:r>
-        <w:rPr>
-          <w:rFonts w:ascii="Consolas" w:hAnsi="Consolas"/>
-        </w:rPr>
-        <w:t xml:space="preserve">id, </w:t>
-      </w:r>
-      <w:proofErr w:type="spellStart"/>
-      <w:r>
-        <w:rPr>
-          <w:rFonts w:ascii="Consolas" w:hAnsi="Consolas"/>
-        </w:rPr>
-        <w:t>difficulty_mask</w:t>
-      </w:r>
-      <w:proofErr w:type="spellEnd"/>
-      <w:r>
-        <w:rPr>
-          <w:rFonts w:ascii="Consolas" w:hAnsi="Consolas"/>
-        </w:rPr>
-        <w:t xml:space="preserve">, </w:t>
-      </w:r>
-      <w:proofErr w:type="spellStart"/>
-      <w:r>
-        <w:rPr>
-          <w:rFonts w:ascii="Consolas" w:hAnsi="Consolas"/>
-        </w:rPr>
-        <w:t>post_pop_count</w:t>
-      </w:r>
-      <w:proofErr w:type="spellEnd"/>
-      <w:r>
-        <w:rPr>
-          <w:rFonts w:ascii="Consolas" w:hAnsi="Consolas"/>
-        </w:rPr>
-        <w:t xml:space="preserve">, </w:t>
-      </w:r>
-      <w:proofErr w:type="spellStart"/>
-      <w:r>
-        <w:rPr>
-          <w:rFonts w:ascii="Consolas" w:hAnsi="Consolas"/>
-        </w:rPr>
-        <w:t>param_count</w:t>
-      </w:r>
-      <w:proofErr w:type="spellEnd"/>
-      <w:r>
-        <w:rPr>
-          <w:rFonts w:ascii="Consolas" w:hAnsi="Consolas"/>
-        </w:rPr>
-        <w:t xml:space="preserve">, </w:t>
-      </w:r>
-      <w:proofErr w:type="spellStart"/>
-      <w:r>
-        <w:rPr>
-          <w:rFonts w:ascii="Consolas" w:hAnsi="Consolas"/>
-        </w:rPr>
-        <w:t>param_mask</w:t>
-      </w:r>
-      <w:proofErr w:type="spellEnd"/>
-      <w:r>
-        <w:rPr>
-          <w:rFonts w:ascii="Consolas" w:hAnsi="Consolas"/>
-        </w:rPr>
-        <w:t>, param1, param2, ...);</w:t>
-      </w:r>
-    </w:p>
-    <w:p>
-      <w:pPr>
-        <w:rPr>
-          <w:rFonts w:ascii="Consolas" w:hAnsi="Consolas" w:hint="eastAsia"/>
+    </w:p>
+    <w:p>
+      <w:pPr>
+        <w:rPr>
+          <w:rFonts w:ascii="Consolas" w:hAnsi="Consolas"/>
         </w:rPr>
       </w:pPr>
       <w:r>
@@ -2469,7 +2449,7 @@
 </file>
 
 <file path=customXml/itemProps1.xml><?xml version="1.0" encoding="utf-8"?>
-<ds:datastoreItem xmlns:ds="http://schemas.openxmlformats.org/officeDocument/2006/customXml" ds:itemID="{C34AF8A3-5ABC-4BA6-B3BE-19121016933F}">
+<ds:datastoreItem xmlns:ds="http://schemas.openxmlformats.org/officeDocument/2006/customXml" ds:itemID="{1D34F2AA-AFAE-45CA-BD9B-8E6C84124650}">
   <ds:schemaRefs>
     <ds:schemaRef ds:uri="http://schemas.openxmlformats.org/officeDocument/2006/bibliography"/>
   </ds:schemaRefs>

</xml_diff>